<commit_message>
P1 Lab 07 Work and Textures
</commit_message>
<xml_diff>
--- a/Math/Labs/02/AMP(1)-Lab02_TrigonometryFundamentals21-22_v3.docx
+++ b/Math/Labs/02/AMP(1)-Lab02_TrigonometryFundamentals21-22_v3.docx
@@ -1926,8 +1926,8 @@
         </w:rPr>
         <w:t>More specifically related to the above you should in GeoGebra () be able to:</w:t>
       </w:r>
-      <w:bookmarkStart w:id="5" w:name="_Toc403895781"/>
-      <w:bookmarkStart w:id="6" w:name="_Toc403840145"/>
+      <w:bookmarkStart w:id="5" w:name="_Toc403840145"/>
+      <w:bookmarkStart w:id="6" w:name="_Toc403895781"/>
       <w:bookmarkEnd w:id="5"/>
       <w:bookmarkEnd w:id="6"/>
     </w:p>
@@ -2541,7 +2541,20 @@
           <w:bCs/>
           <w:lang w:val="en-US"/>
         </w:rPr>
-        <w:t xml:space="preserve"> Is the same, because the sum of all angles is always 180 degres</w:t>
+        <w:t xml:space="preserve"> </w:t>
+      </w:r>
+      <w:r>
+        <w:rPr>
+          <w:rFonts w:eastAsia="Times New Roman" w:cs="Times New Roman"/>
+          <w:b/>
+          <w:bCs/>
+          <w:color w:val="auto"/>
+          <w:kern w:val="0"/>
+          <w:sz w:val="22"/>
+          <w:szCs w:val="22"/>
+          <w:lang w:val="en-US" w:eastAsia="nl-BE" w:bidi="ar-SA"/>
+        </w:rPr>
+        <w:t>All angles sum 180 degrees, no matter the position of C</w:t>
       </w:r>
     </w:p>
     <w:p>
@@ -2567,7 +2580,15 @@
           <w:bCs/>
           <w:lang w:val="en-US"/>
         </w:rPr>
-        <w:t>sosceles triangle. Special lines overlap and the angles AB are the same</w:t>
+        <w:t xml:space="preserve">sosceles triangle. </w:t>
+      </w:r>
+      <w:r>
+        <w:rPr>
+          <w:b/>
+          <w:bCs/>
+          <w:lang w:val="en-US"/>
+        </w:rPr>
+        <w:t>Geometric lines coincide and the angles alpha and gamma are the same.</w:t>
       </w:r>
     </w:p>
     <w:p>
@@ -2917,7 +2938,7 @@
                 <w:kern w:val="0"/>
                 <w:lang w:val="en-US" w:eastAsia="nl-BE" w:bidi="ar-SA"/>
               </w:rPr>
-              <w:t>65</w:t>
+              <w:t>Alpha and beta are complementary angles. This means that alpha + beta = 90 degres → beta = 90 – alpha = 90 – 25 = 65 degrees.</w:t>
             </w:r>
           </w:p>
         </w:tc>
@@ -2972,7 +2993,27 @@
                 <w:kern w:val="0"/>
                 <w:lang w:val="en-US" w:eastAsia="nl-BE" w:bidi="ar-SA"/>
               </w:rPr>
-              <w:t>155</w:t>
+              <w:t>Knowing that the angle of the upper right triangle has the same angles. Then the angle left is 25 degrees.</w:t>
+            </w:r>
+          </w:p>
+          <w:p>
+            <w:pPr>
+              <w:pStyle w:val="Normal"/>
+              <w:widowControl w:val="false"/>
+              <w:suppressAutoHyphens w:val="true"/>
+              <w:spacing w:before="0" w:after="120"/>
+              <w:jc w:val="left"/>
+              <w:rPr>
+                <w:lang w:val="en-US"/>
+              </w:rPr>
+            </w:pPr>
+            <w:r>
+              <w:rPr>
+                <w:rFonts w:eastAsia="Times New Roman" w:cs="Times New Roman"/>
+                <w:kern w:val="0"/>
+                <w:lang w:val="en-US" w:eastAsia="nl-BE" w:bidi="ar-SA"/>
+              </w:rPr>
+              <w:t>So is a straight angle (180) 180 – 25 = 155</w:t>
             </w:r>
           </w:p>
         </w:tc>
@@ -3023,11 +3064,37 @@
             </w:pPr>
             <w:r>
               <w:rPr>
+                <w:lang w:val="en-US"/>
+              </w:rPr>
+              <w:t>B</w:t>
+            </w:r>
+            <w:r>
+              <w:rPr>
                 <w:rFonts w:eastAsia="Times New Roman" w:cs="Times New Roman"/>
                 <w:kern w:val="0"/>
                 <w:lang w:val="en-US" w:eastAsia="nl-BE" w:bidi="ar-SA"/>
               </w:rPr>
-              <w:t>65</w:t>
+              <w:t xml:space="preserve"> = 65 + 90 + y = 180 → 25 degrees</w:t>
+            </w:r>
+          </w:p>
+          <w:p>
+            <w:pPr>
+              <w:pStyle w:val="Normal"/>
+              <w:widowControl w:val="false"/>
+              <w:suppressAutoHyphens w:val="true"/>
+              <w:spacing w:before="0" w:after="120"/>
+              <w:jc w:val="left"/>
+              <w:rPr>
+                <w:lang w:val="en-US"/>
+              </w:rPr>
+            </w:pPr>
+            <w:r>
+              <w:rPr>
+                <w:rFonts w:eastAsia="Times New Roman" w:cs="Times New Roman"/>
+                <w:kern w:val="0"/>
+                <w:lang w:val="en-US" w:eastAsia="nl-BE" w:bidi="ar-SA"/>
+              </w:rPr>
+              <w:t>90 – 25 = Y → 65 degrees</w:t>
             </w:r>
           </w:p>
         </w:tc>
@@ -3379,7 +3446,7 @@
                 <w:szCs w:val="22"/>
                 <w:lang w:val="en-US" w:eastAsia="nl-BE" w:bidi="ar-SA"/>
               </w:rPr>
-              <w:t>360</w:t>
+              <w:t>180</w:t>
             </w:r>
             <w:r>
               <w:rPr>
@@ -3388,14 +3455,6 @@
                 <w:lang w:val="en-US" w:eastAsia="nl-BE" w:bidi="ar-SA"/>
               </w:rPr>
               <w:t xml:space="preserve"> / </w:t>
-            </w:r>
-            <w:r>
-              <w:rPr>
-                <w:rFonts w:eastAsia="Times New Roman" w:cs="Times New Roman"/>
-                <w:kern w:val="0"/>
-                <w:lang w:val="en-US" w:eastAsia="nl-BE" w:bidi="ar-SA"/>
-              </w:rPr>
-              <w:t>2</w:t>
             </w:r>
             <w:r>
               <w:rPr>
@@ -3504,14 +3563,6 @@
             </w:r>
             <w:r>
               <w:rPr>
-                <w:rFonts w:eastAsia="Times New Roman" w:cs="Times New Roman"/>
-                <w:kern w:val="0"/>
-                <w:lang w:val="en-US" w:eastAsia="nl-BE" w:bidi="ar-SA"/>
-              </w:rPr>
-              <w:t>2</w:t>
-            </w:r>
-            <w:r>
-              <w:rPr>
                 <w:rFonts w:eastAsia="Times New Roman" w:cs="Times New Roman" w:ascii="Google Sans Text;arial;sans-serif" w:hAnsi="Google Sans Text;arial;sans-serif"/>
                 <w:b w:val="false"/>
                 <w:i w:val="false"/>
@@ -3524,7 +3575,39 @@
                 <w:szCs w:val="22"/>
                 <w:lang w:val="en-US" w:eastAsia="nl-BE" w:bidi="ar-SA"/>
               </w:rPr>
-              <w:t>π / 360 )</w:t>
+              <w:t xml:space="preserve">π / </w:t>
+            </w:r>
+            <w:r>
+              <w:rPr>
+                <w:rFonts w:eastAsia="Times New Roman" w:cs="Times New Roman" w:ascii="Google Sans Text;arial;sans-serif" w:hAnsi="Google Sans Text;arial;sans-serif"/>
+                <w:b w:val="false"/>
+                <w:i w:val="false"/>
+                <w:caps w:val="false"/>
+                <w:smallCaps w:val="false"/>
+                <w:color w:val="202124"/>
+                <w:spacing w:val="0"/>
+                <w:kern w:val="0"/>
+                <w:sz w:val="22"/>
+                <w:szCs w:val="22"/>
+                <w:lang w:val="en-US" w:eastAsia="nl-BE" w:bidi="ar-SA"/>
+              </w:rPr>
+              <w:t>180</w:t>
+            </w:r>
+            <w:r>
+              <w:rPr>
+                <w:rFonts w:eastAsia="Times New Roman" w:cs="Times New Roman" w:ascii="Google Sans Text;arial;sans-serif" w:hAnsi="Google Sans Text;arial;sans-serif"/>
+                <w:b w:val="false"/>
+                <w:i w:val="false"/>
+                <w:caps w:val="false"/>
+                <w:smallCaps w:val="false"/>
+                <w:color w:val="202124"/>
+                <w:spacing w:val="0"/>
+                <w:kern w:val="0"/>
+                <w:sz w:val="22"/>
+                <w:szCs w:val="22"/>
+                <w:lang w:val="en-US" w:eastAsia="nl-BE" w:bidi="ar-SA"/>
+              </w:rPr>
+              <w:t xml:space="preserve"> )</w:t>
             </w:r>
           </w:p>
         </w:tc>
@@ -4196,34 +4279,24 @@
               <w:spacing w:before="0" w:after="120"/>
               <w:jc w:val="left"/>
               <w:rPr>
-                <w:lang w:val="en-US"/>
-              </w:rPr>
-            </w:pPr>
-            <w:r>
-              <w:rPr>
-                <w:rFonts w:eastAsia="Times New Roman" w:cs="Times New Roman"/>
-                <w:kern w:val="0"/>
-                <w:lang w:val="en-US" w:eastAsia="nl-BE" w:bidi="ar-SA"/>
-              </w:rPr>
-              <w:t xml:space="preserve"> </w:t>
-            </w:r>
-            <w:r>
-              <w:rPr>
-                <w:rFonts w:eastAsia="Times New Roman" w:cs="Times New Roman"/>
+                <w:rFonts w:ascii="Verdana" w:hAnsi="Verdana" w:eastAsia="Times New Roman" w:cs="Times New Roman"/>
+                <w:color w:val="auto"/>
                 <w:kern w:val="0"/>
                 <w:sz w:val="22"/>
                 <w:szCs w:val="22"/>
                 <w:lang w:val="en-US" w:eastAsia="nl-BE" w:bidi="ar-SA"/>
               </w:rPr>
-              <w:t>h</w:t>
-            </w:r>
+            </w:pPr>
             <w:r>
               <w:rPr>
                 <w:rFonts w:eastAsia="Times New Roman" w:cs="Times New Roman"/>
+                <w:color w:val="auto"/>
                 <w:kern w:val="0"/>
+                <w:sz w:val="22"/>
+                <w:szCs w:val="22"/>
                 <w:lang w:val="en-US" w:eastAsia="nl-BE" w:bidi="ar-SA"/>
               </w:rPr>
-              <w:t xml:space="preserve"> w / 2</w:t>
+              <w:t>½ * a*b*sin y</w:t>
             </w:r>
           </w:p>
         </w:tc>
@@ -4670,7 +4743,7 @@
                 <v:shape id="ole_rId4" type="shapetype_ole_rId4" style="width:147.15pt;height:116.2pt;mso-wrap-distance-right:0pt;mso-wrap-distance-bottom:6pt" filled="f" o:ole="">
                   <v:imagedata r:id="rId5" o:title=""/>
                 </v:shape>
-                <o:OLEObject Type="Embed" ProgID="PBrush" ShapeID="ole_rId4" DrawAspect="Content" ObjectID="_1652700491" r:id="rId4"/>
+                <o:OLEObject Type="Embed" ProgID="PBrush" ShapeID="ole_rId4" DrawAspect="Content" ObjectID="_1924706209" r:id="rId4"/>
               </w:object>
             </w:r>
           </w:p>
@@ -4943,7 +5016,7 @@
                 <v:shape id="ole_rId6" type="shapetype_ole_rId6" style="width:198.3pt;height:198.3pt;mso-wrap-distance-right:0pt;mso-wrap-distance-bottom:6pt" filled="f" o:ole="">
                   <v:imagedata r:id="rId7" o:title=""/>
                 </v:shape>
-                <o:OLEObject Type="Embed" ProgID="PBrush" ShapeID="ole_rId6" DrawAspect="Content" ObjectID="_358610630" r:id="rId6"/>
+                <o:OLEObject Type="Embed" ProgID="PBrush" ShapeID="ole_rId6" DrawAspect="Content" ObjectID="_1689172074" r:id="rId6"/>
               </w:object>
             </w:r>
           </w:p>
@@ -5123,6 +5196,39 @@
               </w:rPr>
               <w:t>What is the length of the line segment [BC]</w:t>
               <w:br/>
+            </w:r>
+          </w:p>
+          <w:p>
+            <w:pPr>
+              <w:pStyle w:val="ListParagraph"/>
+              <w:widowControl w:val="false"/>
+              <w:numPr>
+                <w:ilvl w:val="0"/>
+                <w:numId w:val="0"/>
+              </w:numPr>
+              <w:suppressAutoHyphens w:val="true"/>
+              <w:spacing w:before="0" w:after="120"/>
+              <w:ind w:left="360" w:hanging="0"/>
+              <w:contextualSpacing/>
+              <w:jc w:val="left"/>
+              <w:rPr>
+                <w:lang w:val="en-US"/>
+              </w:rPr>
+            </w:pPr>
+            <w:r>
+              <w:rPr>
+                <w:rFonts w:eastAsia="Times New Roman" w:cs="Times New Roman"/>
+                <w:kern w:val="0"/>
+                <w:lang w:val="en-US" w:eastAsia="nl-BE" w:bidi="ar-SA"/>
+              </w:rPr>
+              <w:t>Use law of sines a / sin alpha = b / sin beta. And put radians in geogebra instead of degrees</w:t>
+            </w:r>
+            <w:r>
+              <w:rPr>
+                <w:rFonts w:eastAsia="Times New Roman" w:cs="Times New Roman"/>
+                <w:kern w:val="0"/>
+                <w:lang w:val="en-US" w:eastAsia="nl-BE" w:bidi="ar-SA"/>
+              </w:rPr>
               <w:br/>
             </w:r>
           </w:p>
@@ -5151,6 +5257,21 @@
               <w:t>Is this a right, isosceles, equilateral or scalene triangle?</w:t>
               <w:br/>
               <w:br/>
+            </w:r>
+            <w:r>
+              <w:rPr>
+                <w:rFonts w:eastAsia="Times New Roman" w:cs="Times New Roman"/>
+                <w:kern w:val="0"/>
+                <w:lang w:val="en-US" w:eastAsia="nl-BE" w:bidi="ar-SA"/>
+              </w:rPr>
+              <w:t>Isosceles triangle</w:t>
+            </w:r>
+            <w:r>
+              <w:rPr>
+                <w:rFonts w:eastAsia="Times New Roman" w:cs="Times New Roman"/>
+                <w:kern w:val="0"/>
+                <w:lang w:val="en-US" w:eastAsia="nl-BE" w:bidi="ar-SA"/>
+              </w:rPr>
               <w:br/>
             </w:r>
           </w:p>
@@ -5226,7 +5347,7 @@
                 <v:shape id="ole_rId8" type="shapetype_ole_rId8" style="width:195.8pt;height:197.05pt;mso-wrap-distance-right:0pt;mso-wrap-distance-bottom:6pt" filled="f" o:ole="">
                   <v:imagedata r:id="rId9" o:title=""/>
                 </v:shape>
-                <o:OLEObject Type="Embed" ProgID="PBrush" ShapeID="ole_rId8" DrawAspect="Content" ObjectID="_1598496837" r:id="rId8"/>
+                <o:OLEObject Type="Embed" ProgID="PBrush" ShapeID="ole_rId8" DrawAspect="Content" ObjectID="_332987723" r:id="rId8"/>
               </w:object>
             </w:r>
           </w:p>
@@ -5261,7 +5382,61 @@
               <w:t>What is the length of line segment  [AC]?</w:t>
               <w:br/>
               <w:br/>
+            </w:r>
+            <w:r>
+              <w:rPr>
+                <w:rFonts w:eastAsia="Times New Roman" w:cs="Times New Roman"/>
+                <w:b w:val="false"/>
+                <w:bCs w:val="false"/>
+                <w:kern w:val="0"/>
+                <w:lang w:val="en-US" w:eastAsia="nl-BE" w:bidi="ar-SA"/>
+              </w:rPr>
+              <w:t>We can see that two right angles are formed upside the right triangle. So this means that 90 + 90 + alpha’ = 210 → alpha’ = 30</w:t>
+            </w:r>
+          </w:p>
+          <w:p>
+            <w:pPr>
+              <w:pStyle w:val="ListParagraph"/>
+              <w:widowControl w:val="false"/>
+              <w:numPr>
+                <w:ilvl w:val="0"/>
+                <w:numId w:val="0"/>
+              </w:numPr>
+              <w:suppressAutoHyphens w:val="true"/>
+              <w:spacing w:before="0" w:after="120"/>
+              <w:ind w:left="360" w:hanging="0"/>
+              <w:contextualSpacing/>
+              <w:jc w:val="left"/>
+              <w:rPr>
+                <w:lang w:val="en-US"/>
+              </w:rPr>
+            </w:pPr>
+            <w:r>
+              <w:rPr>
+                <w:rFonts w:eastAsia="Times New Roman" w:cs="Times New Roman"/>
+                <w:b w:val="false"/>
+                <w:bCs w:val="false"/>
+                <w:kern w:val="0"/>
+                <w:lang w:val="en-US" w:eastAsia="nl-BE" w:bidi="ar-SA"/>
+              </w:rPr>
               <w:br/>
+            </w:r>
+            <w:r>
+              <w:rPr>
+                <w:rFonts w:eastAsia="Times New Roman" w:cs="Times New Roman"/>
+                <w:b w:val="false"/>
+                <w:bCs w:val="false"/>
+                <w:kern w:val="0"/>
+                <w:lang w:val="en-US" w:eastAsia="nl-BE" w:bidi="ar-SA"/>
+              </w:rPr>
+              <w:t>Now, we can calculate the [AC] with the cos 30 = adj = [AC] = sqrt(3) / 2 = 0.87 units</w:t>
+            </w:r>
+            <w:r>
+              <w:rPr>
+                <w:rFonts w:eastAsia="Times New Roman" w:cs="Times New Roman"/>
+                <w:kern w:val="0"/>
+                <w:lang w:val="en-US" w:eastAsia="nl-BE" w:bidi="ar-SA"/>
+              </w:rPr>
               <w:br/>
               <w:br/>
               <w:br/>
@@ -5291,6 +5466,32 @@
                 <w:lang w:val="en-US" w:eastAsia="nl-BE" w:bidi="ar-SA"/>
               </w:rPr>
               <w:t>What is the length of the line segment [CB]?</w:t>
+            </w:r>
+          </w:p>
+          <w:p>
+            <w:pPr>
+              <w:pStyle w:val="ListParagraph"/>
+              <w:widowControl w:val="false"/>
+              <w:numPr>
+                <w:ilvl w:val="0"/>
+                <w:numId w:val="0"/>
+              </w:numPr>
+              <w:suppressAutoHyphens w:val="true"/>
+              <w:spacing w:before="0" w:after="120"/>
+              <w:ind w:left="360" w:hanging="0"/>
+              <w:contextualSpacing/>
+              <w:jc w:val="left"/>
+              <w:rPr>
+                <w:lang w:val="en-US"/>
+              </w:rPr>
+            </w:pPr>
+            <w:r>
+              <w:rPr>
+                <w:rFonts w:eastAsia="Times New Roman" w:cs="Times New Roman"/>
+                <w:kern w:val="0"/>
+                <w:lang w:val="en-US" w:eastAsia="nl-BE" w:bidi="ar-SA"/>
+              </w:rPr>
+              <w:t>[CB] = sin 30 = 1 / 2 = 0.5 units</w:t>
             </w:r>
           </w:p>
         </w:tc>
@@ -5440,7 +5641,7 @@
                 <v:shape id="ole_rId10" type="shapetype_ole_rId10" style="width:214.1pt;height:127.6pt;mso-wrap-distance-right:0pt;mso-wrap-distance-bottom:6pt" filled="f" o:ole="">
                   <v:imagedata r:id="rId11" o:title=""/>
                 </v:shape>
-                <o:OLEObject Type="Embed" ProgID="PBrush" ShapeID="ole_rId10" DrawAspect="Content" ObjectID="_301169781" r:id="rId10"/>
+                <o:OLEObject Type="Embed" ProgID="PBrush" ShapeID="ole_rId10" DrawAspect="Content" ObjectID="_1973683366" r:id="rId10"/>
               </w:object>
             </w:r>
           </w:p>
@@ -5609,7 +5810,7 @@
                 <v:shape id="ole_rId12" type="shapetype_ole_rId12" style="width:185.05pt;height:99.8pt;mso-wrap-distance-right:0pt;mso-wrap-distance-bottom:6pt" filled="f" o:ole="">
                   <v:imagedata r:id="rId13" o:title=""/>
                 </v:shape>
-                <o:OLEObject Type="Embed" ProgID="PBrush" ShapeID="ole_rId12" DrawAspect="Content" ObjectID="_357832574" r:id="rId12"/>
+                <o:OLEObject Type="Embed" ProgID="PBrush" ShapeID="ole_rId12" DrawAspect="Content" ObjectID="_459918446" r:id="rId12"/>
               </w:object>
             </w:r>
           </w:p>
@@ -5869,7 +6070,7 @@
                 <v:shape id="ole_rId14" type="shapetype_ole_rId14" style="width:197.05pt;height:172.4pt;mso-wrap-distance-right:0pt;mso-wrap-distance-bottom:6pt" filled="f" o:ole="">
                   <v:imagedata r:id="rId15" o:title=""/>
                 </v:shape>
-                <o:OLEObject Type="Embed" ProgID="PBrush" ShapeID="ole_rId14" DrawAspect="Content" ObjectID="_1296061071" r:id="rId14"/>
+                <o:OLEObject Type="Embed" ProgID="PBrush" ShapeID="ole_rId14" DrawAspect="Content" ObjectID="_147052405" r:id="rId14"/>
               </w:object>
             </w:r>
           </w:p>
@@ -6436,8 +6637,8 @@
         <w:pStyle w:val="Heading3"/>
         <w:rPr/>
       </w:pPr>
-      <w:bookmarkStart w:id="14" w:name="_Toc79700701"/>
-      <w:bookmarkStart w:id="15" w:name="_Toc493769842"/>
+      <w:bookmarkStart w:id="14" w:name="_Toc493769842"/>
+      <w:bookmarkStart w:id="15" w:name="_Toc79700701"/>
       <w:r>
         <w:rPr/>
         <w:t>Sonic the hedgehog loop</w:t>
@@ -6611,8 +6812,8 @@
         <w:pStyle w:val="Heading3"/>
         <w:rPr/>
       </w:pPr>
-      <w:bookmarkStart w:id="16" w:name="_Toc79700702"/>
-      <w:bookmarkStart w:id="17" w:name="_Toc493769843"/>
+      <w:bookmarkStart w:id="16" w:name="_Toc493769843"/>
+      <w:bookmarkStart w:id="17" w:name="_Toc79700702"/>
       <w:r>
         <w:rPr/>
         <w:t>Frog</w:t>
@@ -6990,7 +7191,7 @@
                 <v:shape id="ole_rId21" type="shapetype_ole_rId21" style="width:244.4pt;height:104.2pt;mso-wrap-distance-right:0pt;mso-wrap-distance-bottom:6pt" filled="f" o:ole="">
                   <v:imagedata r:id="rId22" o:title=""/>
                 </v:shape>
-                <o:OLEObject Type="Embed" ProgID="PBrush" ShapeID="ole_rId21" DrawAspect="Content" ObjectID="_760827256" r:id="rId21"/>
+                <o:OLEObject Type="Embed" ProgID="PBrush" ShapeID="ole_rId21" DrawAspect="Content" ObjectID="_1264724523" r:id="rId21"/>
               </w:object>
             </w:r>
           </w:p>
@@ -7065,7 +7266,7 @@
                 <v:shape id="ole_rId23" type="shapetype_ole_rId23" style="width:202.75pt;height:95.35pt;mso-wrap-distance-right:0pt;mso-wrap-distance-bottom:6pt" filled="f" o:ole="">
                   <v:imagedata r:id="rId24" o:title=""/>
                 </v:shape>
-                <o:OLEObject Type="Embed" ProgID="PBrush" ShapeID="ole_rId23" DrawAspect="Content" ObjectID="_1313030334" r:id="rId23"/>
+                <o:OLEObject Type="Embed" ProgID="PBrush" ShapeID="ole_rId23" DrawAspect="Content" ObjectID="_2008848432" r:id="rId23"/>
               </w:object>
             </w:r>
           </w:p>
@@ -7090,8 +7291,8 @@
         <w:pStyle w:val="Heading3"/>
         <w:rPr/>
       </w:pPr>
-      <w:bookmarkStart w:id="18" w:name="_Toc79700703"/>
-      <w:bookmarkStart w:id="19" w:name="_Toc493769844"/>
+      <w:bookmarkStart w:id="18" w:name="_Toc493769844"/>
+      <w:bookmarkStart w:id="19" w:name="_Toc79700703"/>
       <w:r>
         <w:rPr/>
         <w:t>Through a tube to the next level</w:t>
@@ -7381,8 +7582,8 @@
         <w:pStyle w:val="Heading3"/>
         <w:rPr/>
       </w:pPr>
-      <w:bookmarkStart w:id="20" w:name="_Toc79700704"/>
-      <w:bookmarkStart w:id="21" w:name="_Toc493769845"/>
+      <w:bookmarkStart w:id="20" w:name="_Toc493769845"/>
+      <w:bookmarkStart w:id="21" w:name="_Toc79700704"/>
       <w:r>
         <w:rPr/>
         <w:t>Pool</w:t>
@@ -7484,10 +7685,10 @@
         <w:shd w:val="clear" w:fill="555555"/>
         <w:rPr/>
       </w:pPr>
-      <w:bookmarkStart w:id="22" w:name="_Toc79700705"/>
-      <w:bookmarkStart w:id="23" w:name="_Toc452664327"/>
-      <w:bookmarkStart w:id="24" w:name="_Toc403895800"/>
-      <w:bookmarkStart w:id="25" w:name="_Toc403840176"/>
+      <w:bookmarkStart w:id="22" w:name="_Toc452664327"/>
+      <w:bookmarkStart w:id="23" w:name="_Toc79700705"/>
+      <w:bookmarkStart w:id="24" w:name="_Toc403840176"/>
+      <w:bookmarkStart w:id="25" w:name="_Toc403895800"/>
       <w:bookmarkEnd w:id="24"/>
       <w:bookmarkEnd w:id="25"/>
       <w:r>
@@ -7503,14 +7704,14 @@
         <w:ind w:left="790" w:hanging="790"/>
         <w:rPr/>
       </w:pPr>
-      <w:bookmarkStart w:id="26" w:name="_Toc79700706"/>
+      <w:bookmarkStart w:id="26" w:name="_Toc524639607"/>
       <w:bookmarkStart w:id="27" w:name="_Ref524676800"/>
-      <w:bookmarkStart w:id="28" w:name="_Toc524639607"/>
-      <w:bookmarkStart w:id="29" w:name="_Toc4038958001"/>
-      <w:bookmarkStart w:id="30" w:name="_Toc4038401761"/>
+      <w:bookmarkStart w:id="28" w:name="_Toc79700706"/>
+      <w:bookmarkStart w:id="29" w:name="_Initializer_list"/>
+      <w:bookmarkStart w:id="30" w:name="_Size_member_function"/>
       <w:bookmarkStart w:id="31" w:name="_Trigonometry"/>
-      <w:bookmarkStart w:id="32" w:name="_Size_member_function"/>
-      <w:bookmarkStart w:id="33" w:name="_Initializer_list"/>
+      <w:bookmarkStart w:id="32" w:name="_Toc4038401761"/>
+      <w:bookmarkStart w:id="33" w:name="_Toc4038958001"/>
       <w:bookmarkEnd w:id="29"/>
       <w:bookmarkEnd w:id="30"/>
       <w:bookmarkEnd w:id="31"/>
@@ -7603,9 +7804,9 @@
         <w:ind w:left="790" w:hanging="790"/>
         <w:rPr/>
       </w:pPr>
-      <w:bookmarkStart w:id="35" w:name="_Ref524640083"/>
+      <w:bookmarkStart w:id="35" w:name="_Toc79700707"/>
       <w:bookmarkStart w:id="36" w:name="_Toc524639608"/>
-      <w:bookmarkStart w:id="37" w:name="_Toc79700707"/>
+      <w:bookmarkStart w:id="37" w:name="_Ref524640083"/>
       <w:r>
         <w:rPr/>
         <w:t>Geogebra tutorials</w:t>
@@ -7619,8 +7820,8 @@
         <w:pStyle w:val="Heading3"/>
         <w:rPr/>
       </w:pPr>
-      <w:bookmarkStart w:id="38" w:name="_Toc79700708"/>
-      <w:bookmarkStart w:id="39" w:name="_Toc524639609"/>
+      <w:bookmarkStart w:id="38" w:name="_Toc524639609"/>
+      <w:bookmarkStart w:id="39" w:name="_Toc79700708"/>
       <w:r>
         <w:rPr/>
         <w:t>The basics</w:t>
@@ -7650,8 +7851,8 @@
         <w:pStyle w:val="Heading3"/>
         <w:rPr/>
       </w:pPr>
-      <w:bookmarkStart w:id="40" w:name="_Toc79700709"/>
-      <w:bookmarkStart w:id="41" w:name="_Toc524639610"/>
+      <w:bookmarkStart w:id="40" w:name="_Toc524639610"/>
+      <w:bookmarkStart w:id="41" w:name="_Toc79700709"/>
       <w:r>
         <w:rPr/>
         <w:t>Slider basics</w:t>
@@ -7681,8 +7882,8 @@
         <w:pStyle w:val="Heading3"/>
         <w:rPr/>
       </w:pPr>
-      <w:bookmarkStart w:id="42" w:name="_Toc79700710"/>
-      <w:bookmarkStart w:id="43" w:name="_Toc524639611"/>
+      <w:bookmarkStart w:id="42" w:name="_Toc524639611"/>
+      <w:bookmarkStart w:id="43" w:name="_Toc79700710"/>
       <w:r>
         <w:rPr/>
         <w:t>Sine, cosine and tangent ratios</w:t>

</xml_diff>